<commit_message>
Project report and PPT
</commit_message>
<xml_diff>
--- a/G61_Suraj Jadhavar_Atharva Bibikar Project Report.docx
+++ b/G61_Suraj Jadhavar_Atharva Bibikar Project Report.docx
@@ -3096,30 +3096,18 @@
             </w:tabs>
             <w:ind w:hanging="719"/>
           </w:pPr>
-          <w:r>
-            <w:fldChar w:fldCharType="begin"/>
-          </w:r>
-          <w:r>
-            <w:instrText xml:space="preserve"> HYPERLINK \l "_TOC_250002" </w:instrText>
-          </w:r>
-          <w:r>
-            <w:fldChar w:fldCharType="separate"/>
-          </w:r>
-          <w:r>
-            <w:t>References</w:t>
-          </w:r>
-          <w:r>
-            <w:tab/>
-            <w:t>2</w:t>
-          </w:r>
-          <w:r>
-            <w:fldChar w:fldCharType="end"/>
-          </w:r>
+          <w:hyperlink w:anchor="_TOC_250002" w:history="1">
+            <w:r>
+              <w:t>References</w:t>
+            </w:r>
+            <w:r>
+              <w:tab/>
+              <w:t>2</w:t>
+            </w:r>
+          </w:hyperlink>
           <w:r>
             <w:t>4</w:t>
           </w:r>
-          <w:bookmarkStart w:id="0" w:name="_GoBack"/>
-          <w:bookmarkEnd w:id="0"/>
         </w:p>
         <w:p>
           <w:pPr>
@@ -4691,14 +4679,14 @@
           <w:u w:val="none"/>
         </w:rPr>
       </w:pPr>
-      <w:bookmarkStart w:id="1" w:name="_TOC_250013"/>
+      <w:bookmarkStart w:id="0" w:name="_TOC_250013"/>
       <w:r>
         <w:rPr>
           <w:u w:val="none"/>
         </w:rPr>
         <w:br w:type="column"/>
       </w:r>
-      <w:bookmarkEnd w:id="1"/>
+      <w:bookmarkEnd w:id="0"/>
       <w:r>
         <w:rPr>
           <w:u w:val="none"/>
@@ -5639,7 +5627,7 @@
           <w:u w:val="none"/>
         </w:rPr>
       </w:pPr>
-      <w:bookmarkStart w:id="2" w:name="_TOC_250012"/>
+      <w:bookmarkStart w:id="1" w:name="_TOC_250012"/>
       <w:r>
         <w:rPr>
           <w:u w:val="thick"/>
@@ -5653,7 +5641,7 @@
         </w:rPr>
         <w:t xml:space="preserve"> </w:t>
       </w:r>
-      <w:bookmarkEnd w:id="2"/>
+      <w:bookmarkEnd w:id="1"/>
       <w:r>
         <w:rPr>
           <w:u w:val="thick"/>
@@ -6152,7 +6140,7 @@
       </w:pPr>
       <w:r>
         <w:pict>
-          <v:shape id="image3.png" o:spid="_x0000_i1026" type="#_x0000_t75" alt="*" style="width:10.9pt;height:10.05pt;visibility:visible;mso-wrap-style:square">
+          <v:shape id="image3.png" o:spid="_x0000_i1026" type="#_x0000_t75" alt="*" style="width:11.25pt;height:9.75pt;visibility:visible;mso-wrap-style:square">
             <v:imagedata r:id="rId14" o:title="*"/>
           </v:shape>
         </w:pict>
@@ -6492,7 +6480,7 @@
           <w:u w:val="none"/>
         </w:rPr>
       </w:pPr>
-      <w:bookmarkStart w:id="3" w:name="_TOC_250011"/>
+      <w:bookmarkStart w:id="2" w:name="_TOC_250011"/>
       <w:r>
         <w:rPr>
           <w:u w:val="thick"/>
@@ -6507,7 +6495,7 @@
         </w:rPr>
         <w:t xml:space="preserve"> </w:t>
       </w:r>
-      <w:bookmarkEnd w:id="3"/>
+      <w:bookmarkEnd w:id="2"/>
       <w:r>
         <w:rPr>
           <w:u w:val="thick"/>
@@ -7473,7 +7461,7 @@
           <w:u w:val="none"/>
         </w:rPr>
       </w:pPr>
-      <w:bookmarkStart w:id="4" w:name="_TOC_250010"/>
+      <w:bookmarkStart w:id="3" w:name="_TOC_250010"/>
       <w:r>
         <w:rPr>
           <w:u w:val="thick"/>
@@ -7487,7 +7475,7 @@
         </w:rPr>
         <w:t xml:space="preserve"> </w:t>
       </w:r>
-      <w:bookmarkEnd w:id="4"/>
+      <w:bookmarkEnd w:id="3"/>
       <w:r>
         <w:rPr>
           <w:u w:val="thick"/>
@@ -8720,8 +8708,8 @@
           <w:u w:val="none"/>
         </w:rPr>
       </w:pPr>
-      <w:bookmarkStart w:id="5" w:name="_bookmark0"/>
-      <w:bookmarkEnd w:id="5"/>
+      <w:bookmarkStart w:id="4" w:name="_bookmark0"/>
+      <w:bookmarkEnd w:id="4"/>
       <w:r>
         <w:rPr>
           <w:u w:val="thick"/>
@@ -10294,7 +10282,7 @@
           <w:u w:val="none"/>
         </w:rPr>
       </w:pPr>
-      <w:bookmarkStart w:id="6" w:name="_TOC_250009"/>
+      <w:bookmarkStart w:id="5" w:name="_TOC_250009"/>
       <w:r>
         <w:rPr>
           <w:u w:val="thick"/>
@@ -10309,7 +10297,7 @@
         </w:rPr>
         <w:t xml:space="preserve"> </w:t>
       </w:r>
-      <w:bookmarkEnd w:id="6"/>
+      <w:bookmarkEnd w:id="5"/>
       <w:r>
         <w:rPr>
           <w:u w:val="thick"/>
@@ -13299,6 +13287,8 @@
           <w:cols w:space="720"/>
         </w:sectPr>
       </w:pPr>
+      <w:bookmarkStart w:id="6" w:name="_GoBack"/>
+      <w:bookmarkEnd w:id="6"/>
     </w:p>
     <w:p>
       <w:pPr>
@@ -38523,7 +38513,7 @@
                             <w:rPr>
                               <w:noProof/>
                             </w:rPr>
-                            <w:t>2</w:t>
+                            <w:t>1</w:t>
                           </w:r>
                           <w:r>
                             <w:fldChar w:fldCharType="end"/>
@@ -38573,7 +38563,7 @@
                       <w:rPr>
                         <w:noProof/>
                       </w:rPr>
-                      <w:t>2</w:t>
+                      <w:t>1</w:t>
                     </w:r>
                     <w:r>
                       <w:fldChar w:fldCharType="end"/>
@@ -38849,7 +38839,10 @@
                             <w:ind w:left="20"/>
                           </w:pPr>
                           <w:r>
-                            <w:t>Annapurna Online Food Portal</w:t>
+                            <w:t xml:space="preserve">Tasty-Treat </w:t>
+                          </w:r>
+                          <w:r>
+                            <w:t>Online Food Portal</w:t>
                           </w:r>
                         </w:p>
                       </w:txbxContent>
@@ -38885,7 +38878,10 @@
                       <w:ind w:left="20"/>
                     </w:pPr>
                     <w:r>
-                      <w:t>Annapurna Online Food Portal</w:t>
+                      <w:t xml:space="preserve">Tasty-Treat </w:t>
+                    </w:r>
+                    <w:r>
+                      <w:t>Online Food Portal</w:t>
                     </w:r>
                   </w:p>
                 </w:txbxContent>
@@ -39034,10 +39030,10 @@
             <wp:anchor distT="0" distB="0" distL="114300" distR="114300" simplePos="0" relativeHeight="486615552" behindDoc="1" locked="0" layoutInCell="1" allowOverlap="1" wp14:anchorId="7726391A" wp14:editId="10699123">
               <wp:simplePos x="0" y="0"/>
               <wp:positionH relativeFrom="page">
-                <wp:posOffset>4981576</wp:posOffset>
+                <wp:posOffset>4991100</wp:posOffset>
               </wp:positionH>
               <wp:positionV relativeFrom="page">
-                <wp:posOffset>114300</wp:posOffset>
+                <wp:posOffset>200025</wp:posOffset>
               </wp:positionV>
               <wp:extent cx="2171700" cy="232410"/>
               <wp:effectExtent l="0" t="0" r="0" b="15240"/>
@@ -39119,7 +39115,7 @@
               <v:stroke joinstyle="miter"/>
               <v:path gradientshapeok="t" o:connecttype="rect"/>
             </v:shapetype>
-            <v:shape id="Text Box 2" o:spid="_x0000_s1029" type="#_x0000_t202" style="position:absolute;margin-left:392.25pt;margin-top:9pt;width:171pt;height:18.3pt;z-index:-16700928;visibility:visible;mso-wrap-style:square;mso-width-percent:0;mso-height-percent:0;mso-wrap-distance-left:9pt;mso-wrap-distance-top:0;mso-wrap-distance-right:9pt;mso-wrap-distance-bottom:0;mso-position-horizontal:absolute;mso-position-horizontal-relative:page;mso-position-vertical:absolute;mso-position-vertical-relative:page;mso-width-percent:0;mso-height-percent:0;mso-width-relative:page;mso-height-relative:page;v-text-anchor:top" o:gfxdata="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" filled="f" stroked="f">
+            <v:shape id="Text Box 2" o:spid="_x0000_s1029" type="#_x0000_t202" style="position:absolute;margin-left:393pt;margin-top:15.75pt;width:171pt;height:18.3pt;z-index:-16700928;visibility:visible;mso-wrap-style:square;mso-width-percent:0;mso-height-percent:0;mso-wrap-distance-left:9pt;mso-wrap-distance-top:0;mso-wrap-distance-right:9pt;mso-wrap-distance-bottom:0;mso-position-horizontal:absolute;mso-position-horizontal-relative:page;mso-position-vertical:absolute;mso-position-vertical-relative:page;mso-width-percent:0;mso-height-percent:0;mso-width-relative:page;mso-height-relative:page;v-text-anchor:top" o:gfxdata="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" filled="f" stroked="f">
               <v:textbox inset="0,0,0,0">
                 <w:txbxContent>
                   <w:p>
@@ -39280,7 +39276,7 @@
         <v:path o:extrusionok="f" gradientshapeok="t" o:connecttype="rect"/>
         <o:lock v:ext="edit" aspectratio="t"/>
       </v:shapetype>
-      <v:shape id="_x0000_i1027" type="#_x0000_t75" alt="*" style="width:10.9pt;height:10.9pt;visibility:visible;mso-wrap-style:square" o:bullet="t">
+      <v:shape id="_x0000_i1027" type="#_x0000_t75" alt="*" style="width:11.25pt;height:11.25pt;visibility:visible;mso-wrap-style:square" o:bullet="t">
         <v:imagedata r:id="rId1" o:title="*"/>
       </v:shape>
     </w:pict>

</xml_diff>